<commit_message>
samson rapport critique et prob
</commit_message>
<xml_diff>
--- a/INF8405TP2Rapport.docx
+++ b/INF8405TP2Rapport.docx
@@ -1,6 +1,6 @@
 
 <file path=word/document.xml><?xml version="1.0" encoding="utf-8"?>
-<w:document xmlns:wpc="http://schemas.microsoft.com/office/word/2010/wordprocessingCanvas" xmlns:mc="http://schemas.openxmlformats.org/markup-compatibility/2006" xmlns:o="urn:schemas-microsoft-com:office:office" xmlns:r="http://schemas.openxmlformats.org/officeDocument/2006/relationships" xmlns:m="http://schemas.openxmlformats.org/officeDocument/2006/math" xmlns:v="urn:schemas-microsoft-com:vml" xmlns:wp14="http://schemas.microsoft.com/office/word/2010/wordprocessingDrawing" xmlns:wp="http://schemas.openxmlformats.org/drawingml/2006/wordprocessingDrawing" xmlns:w10="urn:schemas-microsoft-com:office:word" xmlns:w="http://schemas.openxmlformats.org/wordprocessingml/2006/main" xmlns:w14="http://schemas.microsoft.com/office/word/2010/wordml" xmlns:w15="http://schemas.microsoft.com/office/word/2012/wordml" xmlns:wpg="http://schemas.microsoft.com/office/word/2010/wordprocessingGroup" xmlns:wpi="http://schemas.microsoft.com/office/word/2010/wordprocessingInk" xmlns:wne="http://schemas.microsoft.com/office/word/2006/wordml" xmlns:wps="http://schemas.microsoft.com/office/word/2010/wordprocessingShape" mc:Ignorable="w14 w15 wp14">
+<w:document xmlns:wpc="http://schemas.microsoft.com/office/word/2010/wordprocessingCanvas" xmlns:cx="http://schemas.microsoft.com/office/drawing/2014/chartex" xmlns:cx1="http://schemas.microsoft.com/office/drawing/2015/9/8/chartex" xmlns:cx2="http://schemas.microsoft.com/office/drawing/2015/10/21/chartex" xmlns:cx3="http://schemas.microsoft.com/office/drawing/2016/5/9/chartex" xmlns:cx4="http://schemas.microsoft.com/office/drawing/2016/5/10/chartex" xmlns:cx5="http://schemas.microsoft.com/office/drawing/2016/5/11/chartex" xmlns:mc="http://schemas.openxmlformats.org/markup-compatibility/2006" xmlns:o="urn:schemas-microsoft-com:office:office" xmlns:r="http://schemas.openxmlformats.org/officeDocument/2006/relationships" xmlns:m="http://schemas.openxmlformats.org/officeDocument/2006/math" xmlns:v="urn:schemas-microsoft-com:vml" xmlns:wp14="http://schemas.microsoft.com/office/word/2010/wordprocessingDrawing" xmlns:wp="http://schemas.openxmlformats.org/drawingml/2006/wordprocessingDrawing" xmlns:w10="urn:schemas-microsoft-com:office:word" xmlns:w="http://schemas.openxmlformats.org/wordprocessingml/2006/main" xmlns:w14="http://schemas.microsoft.com/office/word/2010/wordml" xmlns:w15="http://schemas.microsoft.com/office/word/2012/wordml" xmlns:w16se="http://schemas.microsoft.com/office/word/2015/wordml/symex" xmlns:wpg="http://schemas.microsoft.com/office/word/2010/wordprocessingGroup" xmlns:wpi="http://schemas.microsoft.com/office/word/2010/wordprocessingInk" xmlns:wne="http://schemas.microsoft.com/office/word/2006/wordml" xmlns:wps="http://schemas.microsoft.com/office/word/2010/wordprocessingShape" mc:Ignorable="w14 w15 w16se wp14">
   <w:body>
     <w:p>
       <w:pPr>
@@ -10,7 +10,7 @@
       <w:r>
         <w:rPr>
           <w:noProof/>
-          <w:lang w:val="en-CA" w:eastAsia="en-CA"/>
+          <w:lang w:eastAsia="fr-CA"/>
         </w:rPr>
         <w:drawing>
           <wp:inline distT="0" distB="0" distL="0" distR="0" wp14:anchorId="3B0FCED0" wp14:editId="687DDF85">
@@ -265,23 +265,13 @@
           <w:lang w:val="fr-CA"/>
         </w:rPr>
       </w:pPr>
-      <w:proofErr w:type="spellStart"/>
       <w:r>
         <w:rPr>
           <w:sz w:val="36"/>
           <w:szCs w:val="36"/>
           <w:lang w:val="fr-CA"/>
         </w:rPr>
-        <w:t>Lam</w:t>
-      </w:r>
-      <w:proofErr w:type="spellEnd"/>
-      <w:r>
-        <w:rPr>
-          <w:sz w:val="36"/>
-          <w:szCs w:val="36"/>
-          <w:lang w:val="fr-CA"/>
-        </w:rPr>
-        <w:t>, Ba Samson 1671028</w:t>
+        <w:t>Lam, Ba Samson 1671028</w:t>
       </w:r>
     </w:p>
     <w:p>
@@ -382,51 +372,31 @@
           <w:sz w:val="36"/>
           <w:szCs w:val="36"/>
         </w:rPr>
-        <w:t xml:space="preserve">Soumis à : </w:t>
-      </w:r>
-      <w:proofErr w:type="spellStart"/>
-      <w:r>
+        <w:t>Soumis à : Berquez, Fabien</w:t>
+      </w:r>
+    </w:p>
+    <w:p>
+      <w:pPr>
+        <w:pStyle w:val="Standard"/>
+        <w:jc w:val="center"/>
         <w:rPr>
           <w:rFonts w:ascii="Times New Roman" w:eastAsia="Times New Roman" w:hAnsi="Times New Roman" w:cs="Times New Roman"/>
           <w:color w:val="000000"/>
           <w:sz w:val="36"/>
           <w:szCs w:val="36"/>
         </w:rPr>
-        <w:t>Berquez</w:t>
-      </w:r>
-      <w:proofErr w:type="spellEnd"/>
-      <w:r>
+      </w:pPr>
+    </w:p>
+    <w:p>
+      <w:pPr>
+        <w:pStyle w:val="Standard"/>
+        <w:jc w:val="center"/>
         <w:rPr>
           <w:rFonts w:ascii="Times New Roman" w:eastAsia="Times New Roman" w:hAnsi="Times New Roman" w:cs="Times New Roman"/>
           <w:color w:val="000000"/>
           <w:sz w:val="36"/>
           <w:szCs w:val="36"/>
         </w:rPr>
-        <w:t>, Fabien</w:t>
-      </w:r>
-    </w:p>
-    <w:p>
-      <w:pPr>
-        <w:pStyle w:val="Standard"/>
-        <w:jc w:val="center"/>
-        <w:rPr>
-          <w:rFonts w:ascii="Times New Roman" w:eastAsia="Times New Roman" w:hAnsi="Times New Roman" w:cs="Times New Roman"/>
-          <w:color w:val="000000"/>
-          <w:sz w:val="36"/>
-          <w:szCs w:val="36"/>
-        </w:rPr>
-      </w:pPr>
-    </w:p>
-    <w:p>
-      <w:pPr>
-        <w:pStyle w:val="Standard"/>
-        <w:jc w:val="center"/>
-        <w:rPr>
-          <w:rFonts w:ascii="Times New Roman" w:eastAsia="Times New Roman" w:hAnsi="Times New Roman" w:cs="Times New Roman"/>
-          <w:color w:val="000000"/>
-          <w:sz w:val="36"/>
-          <w:szCs w:val="36"/>
-        </w:rPr>
       </w:pPr>
     </w:p>
     <w:p>
@@ -528,7 +498,39 @@
           <w:szCs w:val="24"/>
           <w:lang w:val="fr-CA"/>
         </w:rPr>
-        <w:t>Dans le cadre du travail pratique, nous devons concevoir une application mobile à titre éducatif. Le but du travail est d’aider à l’apprentissage de base pour les étudiants. Les étudiants doivent se familiariser aux outils de travail et ainsi qu’à l’environnement des terminaux mobiles.</w:t>
+        <w:t xml:space="preserve">Dans le cadre du travail pratique, nous devons concevoir une application mobile à titre éducatif. Le but du travail est d’aider à l’apprentissage </w:t>
+      </w:r>
+      <w:r>
+        <w:rPr>
+          <w:sz w:val="24"/>
+          <w:szCs w:val="24"/>
+          <w:lang w:val="fr-CA"/>
+        </w:rPr>
+        <w:t>avancé</w:t>
+      </w:r>
+      <w:r>
+        <w:rPr>
+          <w:sz w:val="24"/>
+          <w:szCs w:val="24"/>
+          <w:lang w:val="fr-CA"/>
+        </w:rPr>
+        <w:t xml:space="preserve"> pour les étudiants</w:t>
+      </w:r>
+      <w:r>
+        <w:rPr>
+          <w:sz w:val="24"/>
+          <w:szCs w:val="24"/>
+          <w:lang w:val="fr-CA"/>
+        </w:rPr>
+        <w:t>, notamment dans l’utilisation des services et du réseau internet</w:t>
+      </w:r>
+      <w:r>
+        <w:rPr>
+          <w:sz w:val="24"/>
+          <w:szCs w:val="24"/>
+          <w:lang w:val="fr-CA"/>
+        </w:rPr>
+        <w:t xml:space="preserve">. </w:t>
       </w:r>
     </w:p>
     <w:p>
@@ -560,25 +562,23 @@
           <w:szCs w:val="24"/>
           <w:lang w:val="fr-CA"/>
         </w:rPr>
-        <w:t xml:space="preserve">À cette fin, nous concevons une application d’organisation de rencontres. L’application permet à l’utilisateur de se connecter avec un pseudonyme et prendre une photo de profil. Ensuite, il se joint à un groupe d’utilisateurs dans lequel il peut organiser et se joindre à des évènements. Pour l’organisation d’évènements, l’organisateur peut proposer des lieux de rendez-vous sur une carte Google </w:t>
-      </w:r>
-      <w:proofErr w:type="spellStart"/>
-      <w:r>
-        <w:rPr>
-          <w:sz w:val="24"/>
-          <w:szCs w:val="24"/>
-          <w:lang w:val="fr-CA"/>
-        </w:rPr>
-        <w:t>Maps</w:t>
-      </w:r>
-      <w:proofErr w:type="spellEnd"/>
-      <w:r>
-        <w:rPr>
-          <w:sz w:val="24"/>
-          <w:szCs w:val="24"/>
-          <w:lang w:val="fr-CA"/>
-        </w:rPr>
-        <w:t xml:space="preserve">, choisir une date et préciser les modalités. Les autres membres du groupe </w:t>
+        <w:t xml:space="preserve">À cette fin, nous concevons une application d’organisation de rencontres. L’application permet à l’utilisateur de se connecter avec un pseudonyme et prendre une photo de profil. Ensuite, il se joint à un groupe d’utilisateurs dans lequel il peut organiser et se joindre à des évènements. Pour l’organisation d’évènements, l’organisateur peut proposer </w:t>
+      </w:r>
+      <w:r>
+        <w:rPr>
+          <w:sz w:val="24"/>
+          <w:szCs w:val="24"/>
+          <w:lang w:val="fr-CA"/>
+        </w:rPr>
+        <w:t>trois</w:t>
+      </w:r>
+      <w:r>
+        <w:rPr>
+          <w:sz w:val="24"/>
+          <w:szCs w:val="24"/>
+          <w:lang w:val="fr-CA"/>
+        </w:rPr>
+        <w:t xml:space="preserve"> lieux de rendez-vous sur une carte Google Maps, choisir une date et préciser les modalités. Les autres membres du groupe </w:t>
       </w:r>
       <w:r>
         <w:rPr>
@@ -755,7 +755,6 @@
         </w:rPr>
         <w:t xml:space="preserve">toutes les données et les photos pertinentes à l’application sont stocké dans une base de données </w:t>
       </w:r>
-      <w:proofErr w:type="spellStart"/>
       <w:r>
         <w:rPr>
           <w:i/>
@@ -765,7 +764,6 @@
         </w:rPr>
         <w:t>Firebase</w:t>
       </w:r>
-      <w:proofErr w:type="spellEnd"/>
       <w:r>
         <w:rPr>
           <w:sz w:val="24"/>
@@ -799,7 +797,7 @@
       <w:r>
         <w:rPr>
           <w:noProof/>
-          <w:lang w:eastAsia="en-CA"/>
+          <w:lang w:val="fr-CA" w:eastAsia="fr-CA"/>
         </w:rPr>
         <w:drawing>
           <wp:inline distT="0" distB="0" distL="0" distR="0" wp14:anchorId="2CD2ABA2" wp14:editId="12774096">
@@ -840,7 +838,7 @@
       <w:r>
         <w:rPr>
           <w:noProof/>
-          <w:lang w:eastAsia="en-CA"/>
+          <w:lang w:val="fr-CA" w:eastAsia="fr-CA"/>
         </w:rPr>
         <w:drawing>
           <wp:inline distT="0" distB="0" distL="0" distR="0" wp14:anchorId="29C8DCC9" wp14:editId="14876274">
@@ -898,7 +896,6 @@
         </w:rPr>
         <w:t xml:space="preserve">Fig. 1 : Structure des données sur </w:t>
       </w:r>
-      <w:proofErr w:type="spellStart"/>
       <w:r>
         <w:rPr>
           <w:i/>
@@ -908,7 +905,6 @@
         </w:rPr>
         <w:t>Firebase</w:t>
       </w:r>
-      <w:proofErr w:type="spellEnd"/>
     </w:p>
     <w:p>
       <w:pPr>
@@ -946,7 +942,6 @@
         </w:rPr>
         <w:t>ne liste des différents groupes. Sous chacune d’elles, on retrouve le profil de l’organisateur (</w:t>
       </w:r>
-      <w:proofErr w:type="spellStart"/>
       <w:r>
         <w:rPr>
           <w:i/>
@@ -956,7 +951,6 @@
         </w:rPr>
         <w:t>m_manager</w:t>
       </w:r>
-      <w:proofErr w:type="spellEnd"/>
       <w:r>
         <w:rPr>
           <w:sz w:val="24"/>
@@ -982,7 +976,6 @@
         </w:rPr>
         <w:t>), une liste des différents lieux proposés par l’organisateur (</w:t>
       </w:r>
-      <w:proofErr w:type="spellStart"/>
       <w:r>
         <w:rPr>
           <w:i/>
@@ -992,7 +985,6 @@
         </w:rPr>
         <w:t>placeList</w:t>
       </w:r>
-      <w:proofErr w:type="spellEnd"/>
       <w:r>
         <w:rPr>
           <w:sz w:val="24"/>
@@ -1081,7 +1073,6 @@
         </w:rPr>
         <w:t xml:space="preserve"> sur </w:t>
       </w:r>
-      <w:proofErr w:type="spellStart"/>
       <w:r>
         <w:rPr>
           <w:i/>
@@ -1091,7 +1082,6 @@
         </w:rPr>
         <w:t>Firebase</w:t>
       </w:r>
-      <w:proofErr w:type="spellEnd"/>
       <w:r>
         <w:rPr>
           <w:sz w:val="24"/>
@@ -1219,7 +1209,7 @@
       <w:r>
         <w:rPr>
           <w:noProof/>
-          <w:lang w:eastAsia="en-CA"/>
+          <w:lang w:val="fr-CA" w:eastAsia="fr-CA"/>
         </w:rPr>
         <w:drawing>
           <wp:inline distT="0" distB="0" distL="0" distR="0" wp14:anchorId="7D4BC2FF" wp14:editId="6D60CD6A">
@@ -1260,7 +1250,7 @@
       <w:r>
         <w:rPr>
           <w:noProof/>
-          <w:lang w:eastAsia="en-CA"/>
+          <w:lang w:val="fr-CA" w:eastAsia="fr-CA"/>
         </w:rPr>
         <w:drawing>
           <wp:inline distT="0" distB="0" distL="0" distR="0" wp14:anchorId="33708143" wp14:editId="0BC40AE5">
@@ -1305,20 +1295,20 @@
         <w:jc w:val="center"/>
         <w:rPr>
           <w:noProof/>
-          <w:lang w:eastAsia="en-CA"/>
+          <w:lang w:val="fr-CA" w:eastAsia="en-CA"/>
         </w:rPr>
       </w:pPr>
       <w:r>
         <w:rPr>
           <w:noProof/>
-          <w:lang w:eastAsia="en-CA"/>
+          <w:lang w:val="fr-CA" w:eastAsia="en-CA"/>
         </w:rPr>
         <w:t>Fig. 2</w:t>
       </w:r>
       <w:r>
         <w:rPr>
           <w:noProof/>
-          <w:lang w:eastAsia="en-CA"/>
+          <w:lang w:val="fr-CA" w:eastAsia="en-CA"/>
         </w:rPr>
         <w:t>: Structure du projet</w:t>
       </w:r>
@@ -1353,120 +1343,84 @@
         </w:rPr>
         <w:t xml:space="preserve">Il y a 6 classes d’activité, soit </w:t>
       </w:r>
-      <w:proofErr w:type="spellStart"/>
-      <w:r>
-        <w:rPr>
-          <w:i/>
-          <w:sz w:val="24"/>
-          <w:szCs w:val="24"/>
-          <w:lang w:val="fr-CA"/>
-        </w:rPr>
-        <w:t>BatteryActivity</w:t>
-      </w:r>
-      <w:proofErr w:type="spellEnd"/>
-      <w:r>
-        <w:rPr>
-          <w:i/>
-          <w:sz w:val="24"/>
-          <w:szCs w:val="24"/>
-          <w:lang w:val="fr-CA"/>
-        </w:rPr>
-        <w:t xml:space="preserve">, </w:t>
-      </w:r>
-      <w:proofErr w:type="spellStart"/>
-      <w:r>
-        <w:rPr>
-          <w:i/>
-          <w:sz w:val="24"/>
-          <w:szCs w:val="24"/>
-          <w:lang w:val="fr-CA"/>
-        </w:rPr>
-        <w:t>CalendarActivity</w:t>
-      </w:r>
-      <w:proofErr w:type="spellEnd"/>
-      <w:r>
-        <w:rPr>
-          <w:i/>
-          <w:sz w:val="24"/>
-          <w:szCs w:val="24"/>
-          <w:lang w:val="fr-CA"/>
-        </w:rPr>
-        <w:t xml:space="preserve">, </w:t>
-      </w:r>
-      <w:proofErr w:type="spellStart"/>
-      <w:r>
-        <w:rPr>
-          <w:i/>
-          <w:sz w:val="24"/>
-          <w:szCs w:val="24"/>
-          <w:lang w:val="fr-CA"/>
-        </w:rPr>
-        <w:t>MainActivity</w:t>
-      </w:r>
-      <w:proofErr w:type="spellEnd"/>
-      <w:r>
-        <w:rPr>
-          <w:i/>
-          <w:sz w:val="24"/>
-          <w:szCs w:val="24"/>
-          <w:lang w:val="fr-CA"/>
-        </w:rPr>
-        <w:t xml:space="preserve">, </w:t>
-      </w:r>
-      <w:proofErr w:type="spellStart"/>
-      <w:r>
-        <w:rPr>
-          <w:i/>
-          <w:sz w:val="24"/>
-          <w:szCs w:val="24"/>
-          <w:lang w:val="fr-CA"/>
-        </w:rPr>
-        <w:t>MapActivity</w:t>
-      </w:r>
-      <w:proofErr w:type="spellEnd"/>
-      <w:r>
-        <w:rPr>
-          <w:i/>
-          <w:sz w:val="24"/>
-          <w:szCs w:val="24"/>
-          <w:lang w:val="fr-CA"/>
-        </w:rPr>
-        <w:t xml:space="preserve">, </w:t>
-      </w:r>
-      <w:proofErr w:type="spellStart"/>
-      <w:r>
-        <w:rPr>
-          <w:i/>
-          <w:sz w:val="24"/>
-          <w:szCs w:val="24"/>
-          <w:lang w:val="fr-CA"/>
-        </w:rPr>
-        <w:t>PlaceActivity</w:t>
-      </w:r>
-      <w:proofErr w:type="spellEnd"/>
-      <w:r>
-        <w:rPr>
-          <w:i/>
-          <w:sz w:val="24"/>
-          <w:szCs w:val="24"/>
-          <w:lang w:val="fr-CA"/>
-        </w:rPr>
-        <w:t xml:space="preserve">, </w:t>
-      </w:r>
-      <w:proofErr w:type="spellStart"/>
-      <w:r>
-        <w:rPr>
-          <w:i/>
-          <w:sz w:val="24"/>
-          <w:szCs w:val="24"/>
-          <w:lang w:val="fr-CA"/>
-        </w:rPr>
-        <w:t>PlaceActivity</w:t>
-      </w:r>
-      <w:proofErr w:type="spellEnd"/>
-      <w:r>
-        <w:rPr>
-          <w:i/>
+      <w:r>
+        <w:rPr>
+          <w:i/>
+          <w:sz w:val="24"/>
+          <w:szCs w:val="24"/>
+          <w:lang w:val="fr-CA"/>
+        </w:rPr>
+        <w:t xml:space="preserve">BatteryActivity, CalendarActivity, MainActivity, MapActivity, PlaceActivity, PlaceActivity </w:t>
+      </w:r>
+      <w:r>
+        <w:rPr>
+          <w:sz w:val="24"/>
+          <w:szCs w:val="24"/>
+          <w:lang w:val="fr-CA"/>
+        </w:rPr>
+        <w:t>et</w:t>
+      </w:r>
+      <w:r>
+        <w:rPr>
+          <w:i/>
+          <w:sz w:val="24"/>
+          <w:szCs w:val="24"/>
+          <w:lang w:val="fr-CA"/>
+        </w:rPr>
+        <w:t xml:space="preserve"> PreferencesActivity</w:t>
+      </w:r>
+      <w:r>
+        <w:rPr>
+          <w:sz w:val="24"/>
+          <w:szCs w:val="24"/>
+          <w:lang w:val="fr-CA"/>
+        </w:rPr>
+        <w:t>. Chacune est décrite plus en détail dans les sections qui suivent.</w:t>
+      </w:r>
+      <w:r>
+        <w:rPr>
+          <w:sz w:val="24"/>
+          <w:szCs w:val="24"/>
+          <w:lang w:val="fr-CA"/>
+        </w:rPr>
+        <w:t xml:space="preserve"> Ensuite, les POJOs utilisé pour la modélisation de la problématique sont </w:t>
+      </w:r>
+      <w:r>
+        <w:rPr>
+          <w:i/>
+          <w:sz w:val="24"/>
+          <w:szCs w:val="24"/>
+          <w:lang w:val="fr-CA"/>
+        </w:rPr>
+        <w:t xml:space="preserve">Group, Manager, Meeting, Place, Profile, User </w:t>
+      </w:r>
+      <w:r>
+        <w:rPr>
+          <w:sz w:val="24"/>
+          <w:szCs w:val="24"/>
+          <w:lang w:val="fr-CA"/>
+        </w:rPr>
+        <w:t xml:space="preserve">et </w:t>
+      </w:r>
+      <w:r>
+        <w:rPr>
+          <w:i/>
+          <w:sz w:val="24"/>
+          <w:szCs w:val="24"/>
+          <w:lang w:val="fr-CA"/>
+        </w:rPr>
+        <w:t>SuperLocation</w:t>
+      </w:r>
+      <w:r>
+        <w:rPr>
+          <w:sz w:val="24"/>
+          <w:szCs w:val="24"/>
+          <w:lang w:val="fr-CA"/>
+        </w:rPr>
+        <w:t>.</w:t>
+      </w:r>
+      <w:r>
+        <w:rPr>
           <w:sz w:val="24"/>
           <w:szCs w:val="24"/>
           <w:lang w:val="fr-CA"/>
@@ -1479,90 +1433,124 @@
           <w:szCs w:val="24"/>
           <w:lang w:val="fr-CA"/>
         </w:rPr>
-        <w:t>et</w:t>
-      </w:r>
-      <w:r>
-        <w:rPr>
-          <w:i/>
-          <w:sz w:val="24"/>
-          <w:szCs w:val="24"/>
-          <w:lang w:val="fr-CA"/>
-        </w:rPr>
-        <w:t xml:space="preserve"> </w:t>
-      </w:r>
-      <w:proofErr w:type="spellStart"/>
-      <w:r>
-        <w:rPr>
-          <w:i/>
-          <w:sz w:val="24"/>
-          <w:szCs w:val="24"/>
-          <w:lang w:val="fr-CA"/>
-        </w:rPr>
-        <w:t>PreferencesActivity</w:t>
-      </w:r>
-      <w:proofErr w:type="spellEnd"/>
-      <w:r>
-        <w:rPr>
-          <w:sz w:val="24"/>
-          <w:szCs w:val="24"/>
-          <w:lang w:val="fr-CA"/>
-        </w:rPr>
-        <w:t>. Chacune est décrite plus en détail dans les sections qui suivent.</w:t>
-      </w:r>
-      <w:r>
-        <w:rPr>
-          <w:sz w:val="24"/>
-          <w:szCs w:val="24"/>
-          <w:lang w:val="fr-CA"/>
-        </w:rPr>
-        <w:t xml:space="preserve"> Ensuite, les </w:t>
-      </w:r>
-      <w:proofErr w:type="spellStart"/>
-      <w:r>
-        <w:rPr>
-          <w:sz w:val="24"/>
-          <w:szCs w:val="24"/>
-          <w:lang w:val="fr-CA"/>
-        </w:rPr>
-        <w:t>POJOs</w:t>
-      </w:r>
-      <w:proofErr w:type="spellEnd"/>
-      <w:r>
-        <w:rPr>
-          <w:sz w:val="24"/>
-          <w:szCs w:val="24"/>
-          <w:lang w:val="fr-CA"/>
-        </w:rPr>
-        <w:t xml:space="preserve"> utilisé pour la modélisation de la problématique sont </w:t>
-      </w:r>
-      <w:r>
-        <w:rPr>
-          <w:i/>
-          <w:sz w:val="24"/>
-          <w:szCs w:val="24"/>
-          <w:lang w:val="fr-CA"/>
-        </w:rPr>
-        <w:t xml:space="preserve">Group, Manager, Meeting, Place, Profile, User </w:t>
-      </w:r>
-      <w:r>
-        <w:rPr>
-          <w:sz w:val="24"/>
-          <w:szCs w:val="24"/>
-          <w:lang w:val="fr-CA"/>
-        </w:rPr>
-        <w:t xml:space="preserve">et </w:t>
-      </w:r>
-      <w:proofErr w:type="spellStart"/>
-      <w:r>
-        <w:rPr>
-          <w:i/>
-          <w:sz w:val="24"/>
-          <w:szCs w:val="24"/>
-          <w:lang w:val="fr-CA"/>
-        </w:rPr>
-        <w:t>SuperLocation</w:t>
-      </w:r>
-      <w:proofErr w:type="spellEnd"/>
+        <w:t xml:space="preserve">Finalement, la classe </w:t>
+      </w:r>
+      <w:r>
+        <w:rPr>
+          <w:i/>
+          <w:sz w:val="24"/>
+          <w:szCs w:val="24"/>
+          <w:lang w:val="fr-CA"/>
+        </w:rPr>
+        <w:t>UserSingleton</w:t>
+      </w:r>
+      <w:r>
+        <w:rPr>
+          <w:sz w:val="24"/>
+          <w:szCs w:val="24"/>
+          <w:lang w:val="fr-CA"/>
+        </w:rPr>
+        <w:t xml:space="preserve"> se charge principalement de toute intéractions avec la base de données </w:t>
+      </w:r>
+      <w:r>
+        <w:rPr>
+          <w:i/>
+          <w:sz w:val="24"/>
+          <w:szCs w:val="24"/>
+          <w:lang w:val="fr-CA"/>
+        </w:rPr>
+        <w:t>Firebase</w:t>
+      </w:r>
+      <w:r>
+        <w:rPr>
+          <w:sz w:val="24"/>
+          <w:szCs w:val="24"/>
+          <w:lang w:val="fr-CA"/>
+        </w:rPr>
+        <w:t xml:space="preserve"> et </w:t>
+      </w:r>
+      <w:r>
+        <w:rPr>
+          <w:i/>
+          <w:sz w:val="24"/>
+          <w:szCs w:val="24"/>
+          <w:lang w:val="fr-CA"/>
+        </w:rPr>
+        <w:t>BatteryReceiver</w:t>
+      </w:r>
+      <w:r>
+        <w:rPr>
+          <w:sz w:val="24"/>
+          <w:szCs w:val="24"/>
+          <w:lang w:val="fr-CA"/>
+        </w:rPr>
+        <w:t xml:space="preserve"> se charge de recevoir le pourcentage de batterie restante de l’appareil.</w:t>
+      </w:r>
+    </w:p>
+    <w:p>
+      <w:pPr>
+        <w:spacing w:after="0" w:line="360" w:lineRule="auto"/>
+        <w:ind w:firstLine="720"/>
+        <w:jc w:val="both"/>
+        <w:rPr>
+          <w:sz w:val="24"/>
+          <w:szCs w:val="24"/>
+          <w:lang w:val="fr-CA"/>
+        </w:rPr>
+      </w:pPr>
+    </w:p>
+    <w:p>
+      <w:pPr>
+        <w:spacing w:after="0" w:line="360" w:lineRule="auto"/>
+        <w:ind w:firstLine="720"/>
+        <w:jc w:val="both"/>
+        <w:rPr>
+          <w:sz w:val="24"/>
+          <w:szCs w:val="24"/>
+          <w:lang w:val="fr-CA"/>
+        </w:rPr>
+      </w:pPr>
+      <w:r>
+        <w:rPr>
+          <w:sz w:val="24"/>
+          <w:szCs w:val="24"/>
+          <w:lang w:val="fr-CA"/>
+        </w:rPr>
+        <w:t xml:space="preserve">Du coté des ressources, les deux fichiers </w:t>
+      </w:r>
+      <w:r>
+        <w:rPr>
+          <w:sz w:val="24"/>
+          <w:szCs w:val="24"/>
+          <w:lang w:val="fr-CA"/>
+        </w:rPr>
+        <w:t>à</w:t>
+      </w:r>
+      <w:r>
+        <w:rPr>
+          <w:sz w:val="24"/>
+          <w:szCs w:val="24"/>
+          <w:lang w:val="fr-CA"/>
+        </w:rPr>
+        <w:t xml:space="preserve"> souligner</w:t>
+      </w:r>
+      <w:r>
+        <w:rPr>
+          <w:sz w:val="24"/>
+          <w:szCs w:val="24"/>
+          <w:lang w:val="fr-CA"/>
+        </w:rPr>
+        <w:t xml:space="preserve"> sont </w:t>
+      </w:r>
+      <w:r>
+        <w:rPr>
+          <w:i/>
+          <w:sz w:val="24"/>
+          <w:szCs w:val="24"/>
+          <w:lang w:val="fr-CA"/>
+        </w:rPr>
+        <w:t>strings.xml et preferences.xml</w:t>
+      </w:r>
       <w:r>
         <w:rPr>
           <w:sz w:val="24"/>
@@ -1577,170 +1565,6 @@
           <w:szCs w:val="24"/>
           <w:lang w:val="fr-CA"/>
         </w:rPr>
-        <w:t xml:space="preserve"> </w:t>
-      </w:r>
-      <w:r>
-        <w:rPr>
-          <w:sz w:val="24"/>
-          <w:szCs w:val="24"/>
-          <w:lang w:val="fr-CA"/>
-        </w:rPr>
-        <w:t xml:space="preserve">Finalement, la classe </w:t>
-      </w:r>
-      <w:proofErr w:type="spellStart"/>
-      <w:r>
-        <w:rPr>
-          <w:i/>
-          <w:sz w:val="24"/>
-          <w:szCs w:val="24"/>
-          <w:lang w:val="fr-CA"/>
-        </w:rPr>
-        <w:t>UserSingleton</w:t>
-      </w:r>
-      <w:proofErr w:type="spellEnd"/>
-      <w:r>
-        <w:rPr>
-          <w:sz w:val="24"/>
-          <w:szCs w:val="24"/>
-          <w:lang w:val="fr-CA"/>
-        </w:rPr>
-        <w:t xml:space="preserve"> se charge principalement de toute </w:t>
-      </w:r>
-      <w:proofErr w:type="spellStart"/>
-      <w:r>
-        <w:rPr>
-          <w:sz w:val="24"/>
-          <w:szCs w:val="24"/>
-          <w:lang w:val="fr-CA"/>
-        </w:rPr>
-        <w:t>intéractions</w:t>
-      </w:r>
-      <w:proofErr w:type="spellEnd"/>
-      <w:r>
-        <w:rPr>
-          <w:sz w:val="24"/>
-          <w:szCs w:val="24"/>
-          <w:lang w:val="fr-CA"/>
-        </w:rPr>
-        <w:t xml:space="preserve"> avec la base de données </w:t>
-      </w:r>
-      <w:proofErr w:type="spellStart"/>
-      <w:r>
-        <w:rPr>
-          <w:i/>
-          <w:sz w:val="24"/>
-          <w:szCs w:val="24"/>
-          <w:lang w:val="fr-CA"/>
-        </w:rPr>
-        <w:t>Firebase</w:t>
-      </w:r>
-      <w:proofErr w:type="spellEnd"/>
-      <w:r>
-        <w:rPr>
-          <w:sz w:val="24"/>
-          <w:szCs w:val="24"/>
-          <w:lang w:val="fr-CA"/>
-        </w:rPr>
-        <w:t xml:space="preserve"> et </w:t>
-      </w:r>
-      <w:proofErr w:type="spellStart"/>
-      <w:r>
-        <w:rPr>
-          <w:i/>
-          <w:sz w:val="24"/>
-          <w:szCs w:val="24"/>
-          <w:lang w:val="fr-CA"/>
-        </w:rPr>
-        <w:t>BatteryReceiver</w:t>
-      </w:r>
-      <w:proofErr w:type="spellEnd"/>
-      <w:r>
-        <w:rPr>
-          <w:sz w:val="24"/>
-          <w:szCs w:val="24"/>
-          <w:lang w:val="fr-CA"/>
-        </w:rPr>
-        <w:t xml:space="preserve"> se charge de recevoir le pourcentage de batterie restante de l’appareil.</w:t>
-      </w:r>
-    </w:p>
-    <w:p>
-      <w:pPr>
-        <w:spacing w:after="0" w:line="360" w:lineRule="auto"/>
-        <w:ind w:firstLine="720"/>
-        <w:jc w:val="both"/>
-        <w:rPr>
-          <w:sz w:val="24"/>
-          <w:szCs w:val="24"/>
-          <w:lang w:val="fr-CA"/>
-        </w:rPr>
-      </w:pPr>
-    </w:p>
-    <w:p>
-      <w:pPr>
-        <w:spacing w:after="0" w:line="360" w:lineRule="auto"/>
-        <w:ind w:firstLine="720"/>
-        <w:jc w:val="both"/>
-        <w:rPr>
-          <w:sz w:val="24"/>
-          <w:szCs w:val="24"/>
-          <w:lang w:val="fr-CA"/>
-        </w:rPr>
-      </w:pPr>
-      <w:r>
-        <w:rPr>
-          <w:sz w:val="24"/>
-          <w:szCs w:val="24"/>
-          <w:lang w:val="fr-CA"/>
-        </w:rPr>
-        <w:t xml:space="preserve">Du coté des ressources, les deux fichiers </w:t>
-      </w:r>
-      <w:r>
-        <w:rPr>
-          <w:sz w:val="24"/>
-          <w:szCs w:val="24"/>
-          <w:lang w:val="fr-CA"/>
-        </w:rPr>
-        <w:t>à</w:t>
-      </w:r>
-      <w:r>
-        <w:rPr>
-          <w:sz w:val="24"/>
-          <w:szCs w:val="24"/>
-          <w:lang w:val="fr-CA"/>
-        </w:rPr>
-        <w:t xml:space="preserve"> souligner</w:t>
-      </w:r>
-      <w:r>
-        <w:rPr>
-          <w:sz w:val="24"/>
-          <w:szCs w:val="24"/>
-          <w:lang w:val="fr-CA"/>
-        </w:rPr>
-        <w:t xml:space="preserve"> sont </w:t>
-      </w:r>
-      <w:r>
-        <w:rPr>
-          <w:i/>
-          <w:sz w:val="24"/>
-          <w:szCs w:val="24"/>
-          <w:lang w:val="fr-CA"/>
-        </w:rPr>
-        <w:t>strings.xml et preferences.xml</w:t>
-      </w:r>
-      <w:r>
-        <w:rPr>
-          <w:sz w:val="24"/>
-          <w:szCs w:val="24"/>
-          <w:lang w:val="fr-CA"/>
-        </w:rPr>
-        <w:t>.</w:t>
-      </w:r>
-      <w:r>
-        <w:rPr>
-          <w:sz w:val="24"/>
-          <w:szCs w:val="24"/>
-          <w:lang w:val="fr-CA"/>
-        </w:rPr>
         <w:t xml:space="preserve"> Le premier contient tous les valeurs constantes de chaînes de caractères utilisés à travers l’application et le deuxième sert à sauvegarder l’intervalle de temps en secondes entre deux envois de la localisation de l’appareil.</w:t>
       </w:r>
     </w:p>
@@ -1765,7 +1589,6 @@
           <w:lang w:val="fr-CA"/>
         </w:rPr>
       </w:pPr>
-      <w:proofErr w:type="spellStart"/>
       <w:r>
         <w:rPr>
           <w:b/>
@@ -1776,7 +1599,6 @@
         <w:lastRenderedPageBreak/>
         <w:t>MainActivity</w:t>
       </w:r>
-      <w:proofErr w:type="spellEnd"/>
     </w:p>
     <w:p>
       <w:pPr>
@@ -1809,7 +1631,6 @@
         </w:rPr>
         <w:t xml:space="preserve">L’activité d’entrée est </w:t>
       </w:r>
-      <w:proofErr w:type="spellStart"/>
       <w:r>
         <w:rPr>
           <w:i/>
@@ -1819,7 +1640,6 @@
         </w:rPr>
         <w:t>MainActivity</w:t>
       </w:r>
-      <w:proofErr w:type="spellEnd"/>
       <w:r>
         <w:rPr>
           <w:sz w:val="24"/>
@@ -1828,7 +1648,6 @@
         </w:rPr>
         <w:t xml:space="preserve">. Lors de sa création, elle instancie un objet singleton </w:t>
       </w:r>
-      <w:proofErr w:type="spellStart"/>
       <w:r>
         <w:rPr>
           <w:i/>
@@ -1838,7 +1657,6 @@
         </w:rPr>
         <w:t>UserSingleton</w:t>
       </w:r>
-      <w:proofErr w:type="spellEnd"/>
       <w:r>
         <w:rPr>
           <w:sz w:val="24"/>
@@ -1863,7 +1681,6 @@
         </w:rPr>
         <w:t xml:space="preserve"> la base de données </w:t>
       </w:r>
-      <w:proofErr w:type="spellStart"/>
       <w:r>
         <w:rPr>
           <w:i/>
@@ -1873,7 +1690,6 @@
         </w:rPr>
         <w:t>Firebase</w:t>
       </w:r>
-      <w:proofErr w:type="spellEnd"/>
       <w:r>
         <w:rPr>
           <w:i/>
@@ -1891,7 +1707,6 @@
         </w:rPr>
         <w:t xml:space="preserve">et est utilisé principalement dans les activités </w:t>
       </w:r>
-      <w:proofErr w:type="spellStart"/>
       <w:r>
         <w:rPr>
           <w:i/>
@@ -1901,7 +1716,6 @@
         </w:rPr>
         <w:t>CalendarActivity</w:t>
       </w:r>
-      <w:proofErr w:type="spellEnd"/>
       <w:r>
         <w:rPr>
           <w:sz w:val="24"/>
@@ -1910,7 +1724,6 @@
         </w:rPr>
         <w:t xml:space="preserve">, </w:t>
       </w:r>
-      <w:proofErr w:type="spellStart"/>
       <w:r>
         <w:rPr>
           <w:i/>
@@ -1920,7 +1733,6 @@
         </w:rPr>
         <w:t>MapActivity</w:t>
       </w:r>
-      <w:proofErr w:type="spellEnd"/>
       <w:r>
         <w:rPr>
           <w:sz w:val="24"/>
@@ -1929,7 +1741,6 @@
         </w:rPr>
         <w:t xml:space="preserve">, </w:t>
       </w:r>
-      <w:proofErr w:type="spellStart"/>
       <w:r>
         <w:rPr>
           <w:i/>
@@ -1939,7 +1750,6 @@
         </w:rPr>
         <w:t>PlaceActivity</w:t>
       </w:r>
-      <w:proofErr w:type="spellEnd"/>
       <w:r>
         <w:rPr>
           <w:sz w:val="24"/>
@@ -1948,7 +1758,6 @@
         </w:rPr>
         <w:t xml:space="preserve"> et </w:t>
       </w:r>
-      <w:proofErr w:type="spellStart"/>
       <w:r>
         <w:rPr>
           <w:i/>
@@ -1958,7 +1767,6 @@
         </w:rPr>
         <w:t>PreferencesActivity</w:t>
       </w:r>
-      <w:proofErr w:type="spellEnd"/>
       <w:r>
         <w:rPr>
           <w:sz w:val="24"/>
@@ -1967,7 +1775,6 @@
         </w:rPr>
         <w:t xml:space="preserve">. </w:t>
       </w:r>
-      <w:proofErr w:type="spellStart"/>
       <w:r>
         <w:rPr>
           <w:i/>
@@ -1977,7 +1784,6 @@
         </w:rPr>
         <w:t>MainActivity</w:t>
       </w:r>
-      <w:proofErr w:type="spellEnd"/>
       <w:r>
         <w:rPr>
           <w:sz w:val="24"/>
@@ -2002,7 +1808,6 @@
         </w:rPr>
         <w:t>. Elle permet aussi de changer de pseudonyme, ainsi que d’accéder à une activité de préférences (</w:t>
       </w:r>
-      <w:proofErr w:type="spellStart"/>
       <w:r>
         <w:rPr>
           <w:i/>
@@ -2012,7 +1817,6 @@
         </w:rPr>
         <w:t>PreferencesActivity</w:t>
       </w:r>
-      <w:proofErr w:type="spellEnd"/>
       <w:r>
         <w:rPr>
           <w:sz w:val="24"/>
@@ -2045,7 +1849,6 @@
         </w:rPr>
         <w:t xml:space="preserve"> sur </w:t>
       </w:r>
-      <w:proofErr w:type="spellStart"/>
       <w:r>
         <w:rPr>
           <w:i/>
@@ -2055,7 +1858,6 @@
         </w:rPr>
         <w:t>Firebase</w:t>
       </w:r>
-      <w:proofErr w:type="spellEnd"/>
       <w:r>
         <w:rPr>
           <w:sz w:val="24"/>
@@ -2064,7 +1866,6 @@
         </w:rPr>
         <w:t xml:space="preserve"> via </w:t>
       </w:r>
-      <w:proofErr w:type="spellStart"/>
       <w:r>
         <w:rPr>
           <w:i/>
@@ -2074,7 +1875,6 @@
         </w:rPr>
         <w:t>UserSingleton</w:t>
       </w:r>
-      <w:proofErr w:type="spellEnd"/>
       <w:r>
         <w:rPr>
           <w:sz w:val="24"/>
@@ -2120,7 +1920,7 @@
             <v:path o:extrusionok="f" gradientshapeok="t" o:connecttype="rect"/>
             <o:lock v:ext="edit" aspectratio="t"/>
           </v:shapetype>
-          <v:shape id="_x0000_i1025" type="#_x0000_t75" style="width:223.55pt;height:355.8pt">
+          <v:shape id="_x0000_i1025" type="#_x0000_t75" style="width:223.5pt;height:355.5pt">
             <v:imagedata r:id="rId11" o:title="main_act"/>
           </v:shape>
         </w:pict>
@@ -2132,7 +1932,7 @@
           <w:lang w:val="fr-CA"/>
         </w:rPr>
         <w:pict>
-          <v:shape id="_x0000_i1026" type="#_x0000_t75" style="width:226.05pt;height:358.35pt">
+          <v:shape id="_x0000_i1026" type="#_x0000_t75" style="width:225.75pt;height:358.5pt">
             <v:imagedata r:id="rId12" o:title="main_act_username"/>
           </v:shape>
         </w:pict>
@@ -2157,7 +1957,6 @@
         </w:rPr>
         <w:t xml:space="preserve">Fig. 3 : Vue de </w:t>
       </w:r>
-      <w:proofErr w:type="spellStart"/>
       <w:r>
         <w:rPr>
           <w:i/>
@@ -2167,7 +1966,6 @@
         </w:rPr>
         <w:t>MainActivity</w:t>
       </w:r>
-      <w:proofErr w:type="spellEnd"/>
     </w:p>
     <w:p>
       <w:pPr>
@@ -2223,7 +2021,6 @@
           <w:lang w:val="fr-CA"/>
         </w:rPr>
       </w:pPr>
-      <w:proofErr w:type="spellStart"/>
       <w:r>
         <w:rPr>
           <w:b/>
@@ -2233,7 +2030,6 @@
         </w:rPr>
         <w:t>PreferencesActivity</w:t>
       </w:r>
-      <w:proofErr w:type="spellEnd"/>
     </w:p>
     <w:p>
       <w:pPr>
@@ -2337,7 +2133,7 @@
           <w:noProof/>
           <w:sz w:val="24"/>
           <w:szCs w:val="24"/>
-          <w:lang w:eastAsia="en-CA"/>
+          <w:lang w:val="fr-CA" w:eastAsia="fr-CA"/>
         </w:rPr>
         <w:drawing>
           <wp:inline distT="0" distB="0" distL="0" distR="0">
@@ -2465,7 +2261,7 @@
           <w:lang w:val="fr-CA"/>
         </w:rPr>
         <w:pict>
-          <v:shape id="_x0000_i1027" type="#_x0000_t75" style="width:198.4pt;height:319.8pt">
+          <v:shape id="_x0000_i1027" type="#_x0000_t75" style="width:198pt;height:319.5pt">
             <v:imagedata r:id="rId14" o:title="preferences_act"/>
           </v:shape>
         </w:pict>
@@ -2490,7 +2286,6 @@
         </w:rPr>
         <w:t xml:space="preserve">Fig. 4 : Vue de </w:t>
       </w:r>
-      <w:proofErr w:type="spellStart"/>
       <w:r>
         <w:rPr>
           <w:i/>
@@ -2500,7 +2295,6 @@
         </w:rPr>
         <w:t>PreferencesActivity</w:t>
       </w:r>
-      <w:proofErr w:type="spellEnd"/>
     </w:p>
     <w:p>
       <w:pPr>
@@ -2573,7 +2367,6 @@
           <w:lang w:val="fr-CA"/>
         </w:rPr>
       </w:pPr>
-      <w:proofErr w:type="spellStart"/>
       <w:r>
         <w:rPr>
           <w:b/>
@@ -2583,7 +2376,6 @@
         </w:rPr>
         <w:t>MapActivity</w:t>
       </w:r>
-      <w:proofErr w:type="spellEnd"/>
     </w:p>
     <w:p>
       <w:pPr>
@@ -2641,7 +2433,6 @@
         </w:rPr>
         <w:t xml:space="preserve">de </w:t>
       </w:r>
-      <w:proofErr w:type="spellStart"/>
       <w:r>
         <w:rPr>
           <w:i/>
@@ -2651,7 +2442,6 @@
         </w:rPr>
         <w:t>MainActivity</w:t>
       </w:r>
-      <w:proofErr w:type="spellEnd"/>
       <w:r>
         <w:rPr>
           <w:sz w:val="24"/>
@@ -2667,27 +2457,7 @@
           <w:szCs w:val="24"/>
           <w:lang w:val="fr-CA"/>
         </w:rPr>
-        <w:t xml:space="preserve">Google </w:t>
-      </w:r>
-      <w:proofErr w:type="spellStart"/>
-      <w:r>
-        <w:rPr>
-          <w:i/>
-          <w:sz w:val="24"/>
-          <w:szCs w:val="24"/>
-          <w:lang w:val="fr-CA"/>
-        </w:rPr>
-        <w:t>Maps</w:t>
-      </w:r>
-      <w:proofErr w:type="spellEnd"/>
-      <w:r>
-        <w:rPr>
-          <w:i/>
-          <w:sz w:val="24"/>
-          <w:szCs w:val="24"/>
-          <w:lang w:val="fr-CA"/>
-        </w:rPr>
-        <w:t xml:space="preserve"> </w:t>
+        <w:t xml:space="preserve">Google Maps </w:t>
       </w:r>
       <w:r>
         <w:rPr>
@@ -2751,7 +2521,7 @@
           <w:lang w:val="fr-CA"/>
         </w:rPr>
         <w:pict>
-          <v:shape id="_x0000_i1028" type="#_x0000_t75" style="width:232.75pt;height:372.55pt">
+          <v:shape id="_x0000_i1028" type="#_x0000_t75" style="width:233.25pt;height:372.75pt">
             <v:imagedata r:id="rId15" o:title="three_loc"/>
           </v:shape>
         </w:pict>
@@ -2763,7 +2533,7 @@
           <w:lang w:val="fr-CA"/>
         </w:rPr>
         <w:pict>
-          <v:shape id="_x0000_i1029" type="#_x0000_t75" style="width:232.75pt;height:372.55pt">
+          <v:shape id="_x0000_i1029" type="#_x0000_t75" style="width:233.25pt;height:372.75pt">
             <v:imagedata r:id="rId16" o:title="vote"/>
           </v:shape>
         </w:pict>
@@ -2844,7 +2614,6 @@
         </w:rPr>
         <w:t xml:space="preserve"> dans une nouvelle activité </w:t>
       </w:r>
-      <w:proofErr w:type="spellStart"/>
       <w:r>
         <w:rPr>
           <w:i/>
@@ -2854,7 +2623,6 @@
         </w:rPr>
         <w:t>CalendarActivity</w:t>
       </w:r>
-      <w:proofErr w:type="spellEnd"/>
       <w:r>
         <w:rPr>
           <w:sz w:val="24"/>
@@ -2871,7 +2639,6 @@
         </w:rPr>
         <w:t xml:space="preserve"> Ceux-ci vont être consultables dans un </w:t>
       </w:r>
-      <w:proofErr w:type="spellStart"/>
       <w:r>
         <w:rPr>
           <w:i/>
@@ -2881,7 +2648,6 @@
         </w:rPr>
         <w:t>InfoWindowAdapter</w:t>
       </w:r>
-      <w:proofErr w:type="spellEnd"/>
       <w:r>
         <w:rPr>
           <w:i/>
@@ -2906,19 +2672,8 @@
           <w:szCs w:val="24"/>
           <w:lang w:val="fr-CA"/>
         </w:rPr>
-        <w:t xml:space="preserve">Google </w:t>
-      </w:r>
-      <w:proofErr w:type="spellStart"/>
-      <w:r>
-        <w:rPr>
-          <w:i/>
-          <w:sz w:val="24"/>
-          <w:szCs w:val="24"/>
-          <w:lang w:val="fr-CA"/>
-        </w:rPr>
-        <w:t>Maps</w:t>
-      </w:r>
-      <w:proofErr w:type="spellEnd"/>
+        <w:t>Google Maps</w:t>
+      </w:r>
       <w:r>
         <w:rPr>
           <w:sz w:val="24"/>
@@ -2951,7 +2706,6 @@
         </w:rPr>
         <w:t xml:space="preserve"> dans le même </w:t>
       </w:r>
-      <w:proofErr w:type="spellStart"/>
       <w:r>
         <w:rPr>
           <w:i/>
@@ -2961,7 +2715,6 @@
         </w:rPr>
         <w:t>InfoWindowAdapter</w:t>
       </w:r>
-      <w:proofErr w:type="spellEnd"/>
       <w:r>
         <w:rPr>
           <w:i/>
@@ -2977,43 +2730,7 @@
           <w:szCs w:val="24"/>
           <w:lang w:val="fr-CA"/>
         </w:rPr>
-        <w:t xml:space="preserve">(Go, </w:t>
-      </w:r>
-      <w:proofErr w:type="spellStart"/>
-      <w:r>
-        <w:rPr>
-          <w:sz w:val="24"/>
-          <w:szCs w:val="24"/>
-          <w:lang w:val="fr-CA"/>
-        </w:rPr>
-        <w:t>Maybe</w:t>
-      </w:r>
-      <w:proofErr w:type="spellEnd"/>
-      <w:r>
-        <w:rPr>
-          <w:sz w:val="24"/>
-          <w:szCs w:val="24"/>
-          <w:lang w:val="fr-CA"/>
-        </w:rPr>
-        <w:t xml:space="preserve">, </w:t>
-      </w:r>
-      <w:proofErr w:type="spellStart"/>
-      <w:r>
-        <w:rPr>
-          <w:sz w:val="24"/>
-          <w:szCs w:val="24"/>
-          <w:lang w:val="fr-CA"/>
-        </w:rPr>
-        <w:t>Declined</w:t>
-      </w:r>
-      <w:proofErr w:type="spellEnd"/>
-      <w:r>
-        <w:rPr>
-          <w:sz w:val="24"/>
-          <w:szCs w:val="24"/>
-          <w:lang w:val="fr-CA"/>
-        </w:rPr>
-        <w:t>).</w:t>
+        <w:t>(Go, Maybe, Declined).</w:t>
       </w:r>
     </w:p>
     <w:p>
@@ -3046,7 +2763,7 @@
           <w:lang w:val="fr-CA"/>
         </w:rPr>
         <w:pict>
-          <v:shape id="_x0000_i1030" type="#_x0000_t75" style="width:190.05pt;height:305.6pt">
+          <v:shape id="_x0000_i1030" type="#_x0000_t75" style="width:189.75pt;height:305.25pt">
             <v:imagedata r:id="rId17" o:title="event"/>
           </v:shape>
         </w:pict>
@@ -3058,7 +2775,7 @@
           <w:lang w:val="fr-CA"/>
         </w:rPr>
         <w:pict>
-          <v:shape id="_x0000_i1031" type="#_x0000_t75" style="width:213.5pt;height:342.4pt">
+          <v:shape id="_x0000_i1031" type="#_x0000_t75" style="width:213pt;height:342.75pt">
             <v:imagedata r:id="rId18" o:title="map_activity"/>
           </v:shape>
         </w:pict>
@@ -3089,25 +2806,7 @@
           <w:szCs w:val="24"/>
           <w:lang w:val="fr-CA"/>
         </w:rPr>
-        <w:t xml:space="preserve"> </w:t>
-      </w:r>
-      <w:proofErr w:type="spellStart"/>
-      <w:r>
-        <w:rPr>
-          <w:sz w:val="24"/>
-          <w:szCs w:val="24"/>
-          <w:lang w:val="fr-CA"/>
-        </w:rPr>
-        <w:t>CalendarActivity</w:t>
-      </w:r>
-      <w:proofErr w:type="spellEnd"/>
-      <w:r>
-        <w:rPr>
-          <w:sz w:val="24"/>
-          <w:szCs w:val="24"/>
-          <w:lang w:val="fr-CA"/>
-        </w:rPr>
-        <w:t xml:space="preserve"> et</w:t>
+        <w:t xml:space="preserve"> CalendarActivity et</w:t>
       </w:r>
       <w:r>
         <w:rPr>
@@ -3146,7 +2845,7 @@
           <w:noProof/>
           <w:sz w:val="24"/>
           <w:szCs w:val="24"/>
-          <w:lang w:eastAsia="en-CA"/>
+          <w:lang w:val="fr-CA" w:eastAsia="fr-CA"/>
         </w:rPr>
         <w:drawing>
           <wp:inline distT="0" distB="0" distL="0" distR="0">
@@ -3237,7 +2936,6 @@
           <w:lang w:val="fr-CA"/>
         </w:rPr>
       </w:pPr>
-      <w:proofErr w:type="spellStart"/>
       <w:r>
         <w:rPr>
           <w:b/>
@@ -3247,7 +2945,6 @@
         </w:rPr>
         <w:t>PlaceActivity</w:t>
       </w:r>
-      <w:proofErr w:type="spellEnd"/>
     </w:p>
     <w:p>
       <w:pPr>
@@ -3288,25 +2985,14 @@
         </w:rPr>
         <w:t xml:space="preserve">Dans l’activité précédente, soit </w:t>
       </w:r>
-      <w:proofErr w:type="spellStart"/>
-      <w:r>
-        <w:rPr>
-          <w:i/>
-          <w:sz w:val="24"/>
-          <w:szCs w:val="24"/>
-          <w:lang w:val="fr-CA"/>
-        </w:rPr>
-        <w:t>MapActivity</w:t>
-      </w:r>
-      <w:proofErr w:type="spellEnd"/>
-      <w:r>
-        <w:rPr>
-          <w:i/>
-          <w:sz w:val="24"/>
-          <w:szCs w:val="24"/>
-          <w:lang w:val="fr-CA"/>
-        </w:rPr>
-        <w:t>,</w:t>
+      <w:r>
+        <w:rPr>
+          <w:i/>
+          <w:sz w:val="24"/>
+          <w:szCs w:val="24"/>
+          <w:lang w:val="fr-CA"/>
+        </w:rPr>
+        <w:t>MapActivity,</w:t>
       </w:r>
       <w:r>
         <w:rPr>
@@ -3323,19 +3009,8 @@
           <w:szCs w:val="24"/>
           <w:lang w:val="fr-CA"/>
         </w:rPr>
-        <w:t xml:space="preserve">Google </w:t>
-      </w:r>
-      <w:proofErr w:type="spellStart"/>
-      <w:r>
-        <w:rPr>
-          <w:i/>
-          <w:sz w:val="24"/>
-          <w:szCs w:val="24"/>
-          <w:lang w:val="fr-CA"/>
-        </w:rPr>
-        <w:t>Maps</w:t>
-      </w:r>
-      <w:proofErr w:type="spellEnd"/>
+        <w:t>Google Maps</w:t>
+      </w:r>
       <w:r>
         <w:rPr>
           <w:sz w:val="24"/>
@@ -3344,7 +3019,6 @@
         </w:rPr>
         <w:t xml:space="preserve"> pour créer un marqueur représentant un lieu. Cette action est gérée par un </w:t>
       </w:r>
-      <w:proofErr w:type="spellStart"/>
       <w:r>
         <w:rPr>
           <w:i/>
@@ -3354,7 +3028,6 @@
         </w:rPr>
         <w:t>OnMapLongClickListener</w:t>
       </w:r>
-      <w:proofErr w:type="spellEnd"/>
       <w:r>
         <w:rPr>
           <w:sz w:val="24"/>
@@ -3363,7 +3036,6 @@
         </w:rPr>
         <w:t xml:space="preserve"> de l’API </w:t>
       </w:r>
-      <w:proofErr w:type="spellStart"/>
       <w:r>
         <w:rPr>
           <w:i/>
@@ -3373,34 +3045,14 @@
         </w:rPr>
         <w:t>GoogleMaps</w:t>
       </w:r>
-      <w:proofErr w:type="spellEnd"/>
-      <w:r>
-        <w:rPr>
-          <w:sz w:val="24"/>
-          <w:szCs w:val="24"/>
-          <w:lang w:val="fr-CA"/>
-        </w:rPr>
-        <w:t xml:space="preserve">. Lorsque l’action est </w:t>
-      </w:r>
-      <w:proofErr w:type="spellStart"/>
-      <w:r>
-        <w:rPr>
-          <w:sz w:val="24"/>
-          <w:szCs w:val="24"/>
-          <w:lang w:val="fr-CA"/>
-        </w:rPr>
-        <w:t>detectée</w:t>
-      </w:r>
-      <w:proofErr w:type="spellEnd"/>
-      <w:r>
-        <w:rPr>
-          <w:sz w:val="24"/>
-          <w:szCs w:val="24"/>
-          <w:lang w:val="fr-CA"/>
-        </w:rPr>
-        <w:t xml:space="preserve">, l’application lance l’activité </w:t>
-      </w:r>
-      <w:proofErr w:type="spellStart"/>
+      <w:r>
+        <w:rPr>
+          <w:sz w:val="24"/>
+          <w:szCs w:val="24"/>
+          <w:lang w:val="fr-CA"/>
+        </w:rPr>
+        <w:t xml:space="preserve">. Lorsque l’action est detectée, l’application lance l’activité </w:t>
+      </w:r>
       <w:r>
         <w:rPr>
           <w:i/>
@@ -3410,7 +3062,6 @@
         </w:rPr>
         <w:t>PlaceActivity</w:t>
       </w:r>
-      <w:proofErr w:type="spellEnd"/>
       <w:r>
         <w:rPr>
           <w:sz w:val="24"/>
@@ -3446,7 +3097,7 @@
           <w:noProof/>
           <w:sz w:val="24"/>
           <w:szCs w:val="24"/>
-          <w:lang w:eastAsia="en-CA"/>
+          <w:lang w:val="fr-CA" w:eastAsia="fr-CA"/>
         </w:rPr>
         <w:drawing>
           <wp:inline distT="0" distB="0" distL="0" distR="0">
@@ -3522,18 +3173,8 @@
           <w:szCs w:val="24"/>
           <w:lang w:val="fr-CA"/>
         </w:rPr>
-        <w:t xml:space="preserve"> : </w:t>
-      </w:r>
-      <w:proofErr w:type="spellStart"/>
-      <w:r>
-        <w:rPr>
-          <w:sz w:val="24"/>
-          <w:szCs w:val="24"/>
-          <w:lang w:val="fr-CA"/>
-        </w:rPr>
-        <w:t>PlaceActivity</w:t>
-      </w:r>
-      <w:proofErr w:type="spellEnd"/>
+        <w:t> : PlaceActivity</w:t>
+      </w:r>
     </w:p>
     <w:p>
       <w:pPr>
@@ -3569,7 +3210,6 @@
           <w:lang w:val="fr-CA"/>
         </w:rPr>
       </w:pPr>
-      <w:proofErr w:type="spellStart"/>
       <w:r>
         <w:rPr>
           <w:b/>
@@ -3579,7 +3219,6 @@
         </w:rPr>
         <w:t>BatteryActivity</w:t>
       </w:r>
-      <w:proofErr w:type="spellEnd"/>
     </w:p>
     <w:p>
       <w:pPr>
@@ -3625,7 +3264,7 @@
           <w:noProof/>
           <w:sz w:val="24"/>
           <w:szCs w:val="24"/>
-          <w:lang w:eastAsia="en-CA"/>
+          <w:lang w:val="fr-CA" w:eastAsia="fr-CA"/>
         </w:rPr>
         <w:drawing>
           <wp:inline distT="0" distB="0" distL="0" distR="0">
@@ -3767,7 +3406,7 @@
           <w:noProof/>
           <w:sz w:val="24"/>
           <w:szCs w:val="24"/>
-          <w:lang w:eastAsia="en-CA"/>
+          <w:lang w:val="fr-CA" w:eastAsia="fr-CA"/>
         </w:rPr>
         <w:lastRenderedPageBreak/>
         <w:drawing>
@@ -3836,18 +3475,8 @@
           <w:szCs w:val="24"/>
           <w:lang w:val="fr-CA"/>
         </w:rPr>
-        <w:t xml:space="preserve">Fig. 9 : </w:t>
-      </w:r>
-      <w:proofErr w:type="spellStart"/>
-      <w:r>
-        <w:rPr>
-          <w:sz w:val="24"/>
-          <w:szCs w:val="24"/>
-          <w:lang w:val="fr-CA"/>
-        </w:rPr>
-        <w:t>BatteryActivity</w:t>
-      </w:r>
-      <w:proofErr w:type="spellEnd"/>
+        <w:t>Fig. 9 : BatteryActivity</w:t>
+      </w:r>
     </w:p>
     <w:p>
       <w:pPr>
@@ -3913,56 +3542,317 @@
         </w:rPr>
         <w:t xml:space="preserve"> La structure des données que nous avons utilisées a souvent changé durant le développement du projet et la structure finale est complètement différente de celle de départ.</w:t>
       </w:r>
+    </w:p>
+    <w:p>
+      <w:pPr>
+        <w:spacing w:after="0" w:line="360" w:lineRule="auto"/>
+        <w:rPr>
+          <w:sz w:val="24"/>
+          <w:szCs w:val="24"/>
+          <w:lang w:val="fr-CA"/>
+        </w:rPr>
+      </w:pPr>
+    </w:p>
+    <w:p>
+      <w:pPr>
+        <w:spacing w:after="0" w:line="360" w:lineRule="auto"/>
+        <w:jc w:val="both"/>
+        <w:rPr>
+          <w:sz w:val="24"/>
+          <w:szCs w:val="24"/>
+          <w:lang w:val="fr-CA"/>
+        </w:rPr>
+      </w:pPr>
+      <w:r>
+        <w:rPr>
+          <w:sz w:val="24"/>
+          <w:szCs w:val="24"/>
+          <w:lang w:val="fr-CA"/>
+        </w:rPr>
+        <w:tab/>
+        <w:t xml:space="preserve">Une autre difficulté réside dans l’utilisation de la base de données Firebase. Cette base de données gratuite nous limite dans les types d’objets donc nous pourrions sauvegarder. Par exemple, nous ne pouvons pas envoyer des collections spécifiques à Java. De plus, l’information envoyée doit être sérialisable et idéalement, convertit sous-forme JSON. De plus, la documentation est limitée. Nous constatons aussi que l’utilisation d’un </w:t>
+      </w:r>
+      <w:r>
+        <w:rPr>
+          <w:i/>
+          <w:sz w:val="24"/>
+          <w:szCs w:val="24"/>
+          <w:lang w:val="fr-CA"/>
+        </w:rPr>
+        <w:t>string</w:t>
+      </w:r>
+      <w:r>
+        <w:rPr>
+          <w:sz w:val="24"/>
+          <w:szCs w:val="24"/>
+          <w:lang w:val="fr-CA"/>
+        </w:rPr>
+        <w:t xml:space="preserve"> de longueur moins de deux ayant un chiffre numérique comme caractère (ex : « 1 ») semble des</w:t>
+      </w:r>
+      <w:r>
+        <w:rPr>
+          <w:sz w:val="24"/>
+          <w:szCs w:val="24"/>
+          <w:lang w:val="fr-CA"/>
+        </w:rPr>
+        <w:t xml:space="preserve"> </w:t>
+      </w:r>
+      <w:r>
+        <w:rPr>
+          <w:sz w:val="24"/>
+          <w:szCs w:val="24"/>
+          <w:lang w:val="fr-CA"/>
+        </w:rPr>
+        <w:t xml:space="preserve">fois ne pas être bien sauvegardé lors de l’appel </w:t>
+      </w:r>
+      <w:r>
+        <w:rPr>
+          <w:i/>
+          <w:sz w:val="24"/>
+          <w:szCs w:val="24"/>
+          <w:lang w:val="fr-CA"/>
+        </w:rPr>
+        <w:t>dataSnapshot.getvalue(NameOfClass.class)</w:t>
+      </w:r>
+      <w:r>
+        <w:rPr>
+          <w:sz w:val="24"/>
+          <w:szCs w:val="24"/>
+          <w:lang w:val="fr-CA"/>
+        </w:rPr>
+        <w:t xml:space="preserve">. Nous pensons que le problème réside dans la confusion de la lecture de donnée entre un </w:t>
+      </w:r>
+      <w:r>
+        <w:rPr>
+          <w:i/>
+          <w:sz w:val="24"/>
+          <w:szCs w:val="24"/>
+          <w:lang w:val="fr-CA"/>
+        </w:rPr>
+        <w:t>string</w:t>
+      </w:r>
+      <w:r>
+        <w:rPr>
+          <w:sz w:val="24"/>
+          <w:szCs w:val="24"/>
+          <w:lang w:val="fr-CA"/>
+        </w:rPr>
+        <w:t xml:space="preserve"> ayant un entier comme élément avec la numérotation (ou bien l’index) lorsque nous tentons d’affecter notre liste dans Firebase. Par ce fait même, nous devons s’assurer que l’utilisateur n’entre pas un entier comme nom d’utilisateur ou bien comme nom du groupe.</w:t>
+      </w:r>
+    </w:p>
+    <w:p>
+      <w:pPr>
+        <w:spacing w:after="0" w:line="360" w:lineRule="auto"/>
+        <w:jc w:val="both"/>
+        <w:rPr>
+          <w:sz w:val="24"/>
+          <w:szCs w:val="24"/>
+          <w:lang w:val="fr-CA"/>
+        </w:rPr>
+      </w:pPr>
+    </w:p>
+    <w:p>
+      <w:pPr>
+        <w:spacing w:after="0" w:line="360" w:lineRule="auto"/>
+        <w:jc w:val="both"/>
+        <w:rPr>
+          <w:sz w:val="24"/>
+          <w:szCs w:val="24"/>
+          <w:lang w:val="fr-CA"/>
+        </w:rPr>
+      </w:pPr>
+      <w:r>
+        <w:rPr>
+          <w:sz w:val="24"/>
+          <w:szCs w:val="24"/>
+          <w:lang w:val="fr-CA"/>
+        </w:rPr>
+        <w:lastRenderedPageBreak/>
+        <w:tab/>
+        <w:t xml:space="preserve">Une dernière difficulté se retrouve dans l’utilisation </w:t>
+      </w:r>
+      <w:r>
+        <w:rPr>
+          <w:sz w:val="24"/>
+          <w:szCs w:val="24"/>
+          <w:lang w:val="fr-CA"/>
+        </w:rPr>
+        <w:t xml:space="preserve">du Google Maps API. Pour le travail, nous devons implémenter plusieurs </w:t>
+      </w:r>
+      <w:r>
+        <w:rPr>
+          <w:i/>
+          <w:sz w:val="24"/>
+          <w:szCs w:val="24"/>
+          <w:lang w:val="fr-CA"/>
+        </w:rPr>
+        <w:t>Listener</w:t>
+      </w:r>
+      <w:r>
+        <w:rPr>
+          <w:sz w:val="24"/>
+          <w:szCs w:val="24"/>
+          <w:lang w:val="fr-CA"/>
+        </w:rPr>
+        <w:t>. Cela rend notre code très lourd pour la lecture. Certainement, nous aurions pu séparer cela en classe, mais le travail n’était pas assez complexe pour y procéder ainsi. Dans un projet à plus grande complexité, la programmation orientée objet sera donc de mise.</w:t>
+      </w:r>
+    </w:p>
+    <w:p>
+      <w:pPr>
+        <w:spacing w:after="0" w:line="360" w:lineRule="auto"/>
+        <w:rPr>
+          <w:sz w:val="24"/>
+          <w:szCs w:val="24"/>
+          <w:lang w:val="fr-CA"/>
+        </w:rPr>
+      </w:pPr>
+    </w:p>
+    <w:p>
+      <w:pPr>
+        <w:spacing w:after="0" w:line="360" w:lineRule="auto"/>
+        <w:rPr>
+          <w:sz w:val="24"/>
+          <w:szCs w:val="24"/>
+          <w:lang w:val="fr-CA"/>
+        </w:rPr>
+      </w:pPr>
+      <w:r>
+        <w:rPr>
+          <w:sz w:val="32"/>
+          <w:szCs w:val="32"/>
+          <w:lang w:val="fr-CA"/>
+        </w:rPr>
+        <w:t>Critiques et suggestions</w:t>
+      </w:r>
+    </w:p>
+    <w:p>
+      <w:pPr>
+        <w:spacing w:after="0" w:line="360" w:lineRule="auto"/>
+        <w:jc w:val="both"/>
+        <w:rPr>
+          <w:sz w:val="24"/>
+          <w:szCs w:val="24"/>
+          <w:lang w:val="fr-CA"/>
+        </w:rPr>
+      </w:pPr>
+    </w:p>
+    <w:p>
+      <w:pPr>
+        <w:spacing w:after="0" w:line="360" w:lineRule="auto"/>
+        <w:jc w:val="both"/>
+        <w:rPr>
+          <w:sz w:val="24"/>
+          <w:szCs w:val="24"/>
+          <w:lang w:val="fr-CA"/>
+        </w:rPr>
+      </w:pPr>
+      <w:r>
+        <w:rPr>
+          <w:sz w:val="24"/>
+          <w:szCs w:val="24"/>
+          <w:lang w:val="fr-CA"/>
+        </w:rPr>
+        <w:tab/>
+        <w:t xml:space="preserve">Puisque l’utilisation d’une base de données est importante pour la réalisation du travail, nous suggérons que l’école fournisse aux étudiants une base de données beaucoup mieux robuste et stable. Firebase étant une base de données gratuite, ses capacités et ses fonctionnalités sont ainsi limités, quoique dans le cadre du travail, nos besoins sont aussi limités. Toutefois, une base de données beaucoup plus complète et offerte par l’université pourrait bénéficier les étudiants à mettre en pratique leur connaissance en configuration et interaction avec une base de données. </w:t>
+      </w:r>
+    </w:p>
+    <w:p>
+      <w:pPr>
+        <w:spacing w:after="0" w:line="360" w:lineRule="auto"/>
+        <w:jc w:val="both"/>
+        <w:rPr>
+          <w:sz w:val="24"/>
+          <w:szCs w:val="24"/>
+          <w:lang w:val="fr-CA"/>
+        </w:rPr>
+      </w:pPr>
+    </w:p>
+    <w:p>
+      <w:pPr>
+        <w:spacing w:after="0" w:line="360" w:lineRule="auto"/>
+        <w:jc w:val="both"/>
+        <w:rPr>
+          <w:sz w:val="24"/>
+          <w:szCs w:val="24"/>
+          <w:lang w:val="fr-CA"/>
+        </w:rPr>
+      </w:pPr>
+    </w:p>
+    <w:p>
+      <w:pPr>
+        <w:spacing w:after="0" w:line="360" w:lineRule="auto"/>
+        <w:jc w:val="both"/>
+        <w:rPr>
+          <w:sz w:val="24"/>
+          <w:szCs w:val="24"/>
+          <w:lang w:val="fr-CA"/>
+        </w:rPr>
+      </w:pPr>
+      <w:r>
+        <w:rPr>
+          <w:sz w:val="24"/>
+          <w:szCs w:val="24"/>
+          <w:lang w:val="fr-CA"/>
+        </w:rPr>
+        <w:tab/>
+        <w:t xml:space="preserve">Autrement, ce travail pratique permet les étudiants à se familiariser avec des outils et d’API gratuits. Certainement, le Google Maps est fréquemment utilisé; les étudiants en tireront bénéfices. </w:t>
+      </w:r>
+    </w:p>
+    <w:p>
+      <w:pPr>
+        <w:spacing w:after="0" w:line="360" w:lineRule="auto"/>
+        <w:jc w:val="both"/>
+        <w:rPr>
+          <w:sz w:val="24"/>
+          <w:szCs w:val="24"/>
+          <w:lang w:val="fr-CA"/>
+        </w:rPr>
+      </w:pPr>
+    </w:p>
+    <w:p>
+      <w:pPr>
+        <w:spacing w:after="0" w:line="360" w:lineRule="auto"/>
+        <w:jc w:val="both"/>
+        <w:rPr>
+          <w:sz w:val="24"/>
+          <w:szCs w:val="24"/>
+          <w:lang w:val="fr-CA"/>
+        </w:rPr>
+      </w:pPr>
+      <w:r>
+        <w:rPr>
+          <w:sz w:val="24"/>
+          <w:szCs w:val="24"/>
+          <w:lang w:val="fr-CA"/>
+        </w:rPr>
+        <w:t>//</w:t>
+      </w:r>
+      <w:r>
+        <w:rPr>
+          <w:sz w:val="24"/>
+          <w:szCs w:val="24"/>
+          <w:lang w:val="fr-CA"/>
+        </w:rPr>
+        <w:t xml:space="preserve">TODO </w:t>
+      </w:r>
       <w:bookmarkStart w:id="0" w:name="_GoBack"/>
       <w:bookmarkEnd w:id="0"/>
-    </w:p>
-    <w:p>
-      <w:pPr>
-        <w:spacing w:after="0" w:line="360" w:lineRule="auto"/>
-        <w:rPr>
-          <w:sz w:val="24"/>
-          <w:szCs w:val="24"/>
-          <w:lang w:val="fr-CA"/>
-        </w:rPr>
-      </w:pPr>
-    </w:p>
-    <w:p>
-      <w:pPr>
-        <w:spacing w:after="0" w:line="360" w:lineRule="auto"/>
-        <w:rPr>
-          <w:sz w:val="24"/>
-          <w:szCs w:val="24"/>
-          <w:lang w:val="fr-CA"/>
-        </w:rPr>
-      </w:pPr>
-      <w:r>
-        <w:rPr>
-          <w:sz w:val="32"/>
-          <w:szCs w:val="32"/>
-          <w:lang w:val="fr-CA"/>
-        </w:rPr>
-        <w:t>Critiques et suggestions</w:t>
-      </w:r>
-    </w:p>
-    <w:p>
-      <w:pPr>
-        <w:spacing w:after="0" w:line="360" w:lineRule="auto"/>
-        <w:rPr>
-          <w:sz w:val="24"/>
-          <w:szCs w:val="24"/>
-          <w:lang w:val="fr-CA"/>
-        </w:rPr>
-      </w:pPr>
-    </w:p>
-    <w:p>
-      <w:pPr>
-        <w:spacing w:after="0" w:line="360" w:lineRule="auto"/>
-        <w:rPr>
-          <w:sz w:val="24"/>
-          <w:szCs w:val="24"/>
-          <w:lang w:val="fr-CA"/>
-        </w:rPr>
-      </w:pPr>
+      <w:r>
+        <w:rPr>
+          <w:sz w:val="24"/>
+          <w:szCs w:val="24"/>
+          <w:lang w:val="fr-CA"/>
+        </w:rPr>
+        <w:t xml:space="preserve">Autre critique </w:t>
+      </w:r>
+      <w:r>
+        <w:rPr>
+          <w:sz w:val="24"/>
+          <w:szCs w:val="24"/>
+          <w:lang w:val="fr-CA"/>
+        </w:rPr>
+        <w:t xml:space="preserve"> ou suggestions.. </w:t>
+      </w:r>
     </w:p>
     <w:sectPr>
       <w:pgSz w:w="12240" w:h="15840"/>
@@ -3975,7 +3865,7 @@
 </file>
 
 <file path=word/styles.xml><?xml version="1.0" encoding="utf-8"?>
-<w:styles xmlns:mc="http://schemas.openxmlformats.org/markup-compatibility/2006" xmlns:r="http://schemas.openxmlformats.org/officeDocument/2006/relationships" xmlns:w="http://schemas.openxmlformats.org/wordprocessingml/2006/main" xmlns:w14="http://schemas.microsoft.com/office/word/2010/wordml" xmlns:w15="http://schemas.microsoft.com/office/word/2012/wordml" mc:Ignorable="w14 w15">
+<w:styles xmlns:mc="http://schemas.openxmlformats.org/markup-compatibility/2006" xmlns:r="http://schemas.openxmlformats.org/officeDocument/2006/relationships" xmlns:w="http://schemas.openxmlformats.org/wordprocessingml/2006/main" xmlns:w14="http://schemas.microsoft.com/office/word/2010/wordml" xmlns:w15="http://schemas.microsoft.com/office/word/2012/wordml" xmlns:w16se="http://schemas.microsoft.com/office/word/2015/wordml/symex" mc:Ignorable="w14 w15 w16se">
   <w:docDefaults>
     <w:rPrDefault>
       <w:rPr>
@@ -3991,7 +3881,7 @@
       </w:pPr>
     </w:pPrDefault>
   </w:docDefaults>
-  <w:latentStyles w:defLockedState="0" w:defUIPriority="99" w:defSemiHidden="0" w:defUnhideWhenUsed="0" w:defQFormat="0" w:count="371">
+  <w:latentStyles w:defLockedState="0" w:defUIPriority="99" w:defSemiHidden="0" w:defUnhideWhenUsed="0" w:defQFormat="0" w:count="374">
     <w:lsdException w:name="Normal" w:uiPriority="0" w:qFormat="1"/>
     <w:lsdException w:name="heading 1" w:uiPriority="9" w:qFormat="1"/>
     <w:lsdException w:name="heading 2" w:semiHidden="1" w:uiPriority="9" w:unhideWhenUsed="1" w:qFormat="1"/>
@@ -4097,7 +3987,6 @@
     <w:lsdException w:name="HTML Sample" w:semiHidden="1" w:unhideWhenUsed="1"/>
     <w:lsdException w:name="HTML Typewriter" w:semiHidden="1" w:unhideWhenUsed="1"/>
     <w:lsdException w:name="HTML Variable" w:semiHidden="1" w:unhideWhenUsed="1"/>
-    <w:lsdException w:name="Normal Table" w:semiHidden="1" w:unhideWhenUsed="1"/>
     <w:lsdException w:name="annotation subject" w:semiHidden="1" w:unhideWhenUsed="1"/>
     <w:lsdException w:name="No List" w:semiHidden="1" w:unhideWhenUsed="1"/>
     <w:lsdException w:name="Outline List 1" w:semiHidden="1" w:unhideWhenUsed="1"/>
@@ -4142,7 +4031,6 @@
     <w:lsdException w:name="Table Professional" w:semiHidden="1" w:unhideWhenUsed="1"/>
     <w:lsdException w:name="Table Subtle 1" w:semiHidden="1" w:unhideWhenUsed="1"/>
     <w:lsdException w:name="Table Subtle 2" w:semiHidden="1" w:unhideWhenUsed="1"/>
-    <w:lsdException w:name="Table Web 1" w:semiHidden="1" w:unhideWhenUsed="1"/>
     <w:lsdException w:name="Table Web 2" w:semiHidden="1" w:unhideWhenUsed="1"/>
     <w:lsdException w:name="Table Web 3" w:semiHidden="1" w:unhideWhenUsed="1"/>
     <w:lsdException w:name="Balloon Text" w:semiHidden="1" w:unhideWhenUsed="1"/>
@@ -4363,6 +4251,9 @@
     <w:lsdException w:name="List Table 5 Dark Accent 6" w:uiPriority="50"/>
     <w:lsdException w:name="List Table 6 Colorful Accent 6" w:uiPriority="51"/>
     <w:lsdException w:name="List Table 7 Colorful Accent 6" w:uiPriority="52"/>
+    <w:lsdException w:name="Mention" w:semiHidden="1" w:unhideWhenUsed="1"/>
+    <w:lsdException w:name="Smart Hyperlink" w:semiHidden="1" w:unhideWhenUsed="1"/>
+    <w:lsdException w:name="Hashtag" w:semiHidden="1" w:unhideWhenUsed="1"/>
   </w:latentStyles>
   <w:style w:type="paragraph" w:default="1" w:styleId="Normal">
     <w:name w:val="Normal"/>
@@ -4718,7 +4609,7 @@
 </file>
 
 <file path=customXml/itemProps1.xml><?xml version="1.0" encoding="utf-8"?>
-<ds:datastoreItem xmlns:ds="http://schemas.openxmlformats.org/officeDocument/2006/customXml" ds:itemID="{BAF737C9-086D-4683-8D21-452BD9EAE26F}">
+<ds:datastoreItem xmlns:ds="http://schemas.openxmlformats.org/officeDocument/2006/customXml" ds:itemID="{AEB1AD33-36C0-4A0F-91BD-F368DEB967CD}">
   <ds:schemaRefs>
     <ds:schemaRef ds:uri="http://schemas.openxmlformats.org/officeDocument/2006/bibliography"/>
   </ds:schemaRefs>

</xml_diff>